<commit_message>
added LCD display arduino sketch and motor driver changes
</commit_message>
<xml_diff>
--- a/doc/Dev Log.docx
+++ b/doc/Dev Log.docx
@@ -16,8 +16,13 @@
       </w:r>
     </w:p>
     <w:p>
-      <w:r>
-        <w:t>unable to upload modified code to my kit. Atmel Studio 6 doesn't recognize it.</w:t>
+      <w:proofErr w:type="gramStart"/>
+      <w:r>
+        <w:t>unable</w:t>
+      </w:r>
+      <w:proofErr w:type="gramEnd"/>
+      <w:r>
+        <w:t xml:space="preserve"> to upload modified code to my kit. Atmel Studio 6 doesn't recognize it.</w:t>
       </w:r>
     </w:p>
     <w:p/>
@@ -31,12 +36,38 @@
     </w:p>
     <w:p>
       <w:r>
-        <w:t>I realized that the first reason it doesn't recognize it is that I don't have a debugger installed. I found a STK500v2 compatible AVR programmer by Olimex</w:t>
-      </w:r>
-    </w:p>
-    <w:p>
-      <w:r>
-        <w:t xml:space="preserve">that should be able to connect. I have also begun with the atmel Xmega training tutorials which I will do presently. </w:t>
+        <w:t xml:space="preserve">I realized that the first reason it doesn't recognize it is that I don't have a debugger installed. I found a STK500v2 compatible AVR programmer by </w:t>
+      </w:r>
+      <w:proofErr w:type="spellStart"/>
+      <w:r>
+        <w:t>Olimex</w:t>
+      </w:r>
+      <w:proofErr w:type="spellEnd"/>
+    </w:p>
+    <w:p>
+      <w:proofErr w:type="gramStart"/>
+      <w:r>
+        <w:t>that</w:t>
+      </w:r>
+      <w:proofErr w:type="gramEnd"/>
+      <w:r>
+        <w:t xml:space="preserve"> should be able to connect. I have also begun with the </w:t>
+      </w:r>
+      <w:proofErr w:type="spellStart"/>
+      <w:r>
+        <w:t>atmel</w:t>
+      </w:r>
+      <w:proofErr w:type="spellEnd"/>
+      <w:r>
+        <w:t xml:space="preserve"> </w:t>
+      </w:r>
+      <w:proofErr w:type="spellStart"/>
+      <w:r>
+        <w:t>Xmega</w:t>
+      </w:r>
+      <w:proofErr w:type="spellEnd"/>
+      <w:r>
+        <w:t xml:space="preserve"> training tutorials which I will do presently. </w:t>
       </w:r>
     </w:p>
     <w:p>
@@ -57,13 +88,47 @@
     <w:p/>
     <w:p>
       <w:r>
-        <w:t xml:space="preserve">FINALLY got the thing working. Had about 6 or 7 drivers in a folder.. none of them were working. So I swithced the jumper cable </w:t>
-      </w:r>
-    </w:p>
-    <w:p>
-      <w:r>
-        <w:t>to JTAG 1 and 2 (top left and bottom left, facing it) and browsed for a driver. It worked. I'm happy. Still more to do though.</w:t>
-      </w:r>
+        <w:t>FINALLY got the thing working. Had about 6 or 7 drivers in a folder</w:t>
+      </w:r>
+      <w:proofErr w:type="gramStart"/>
+      <w:r>
+        <w:t>..</w:t>
+      </w:r>
+      <w:proofErr w:type="gramEnd"/>
+      <w:r>
+        <w:t xml:space="preserve"> </w:t>
+      </w:r>
+      <w:proofErr w:type="gramStart"/>
+      <w:r>
+        <w:t>none</w:t>
+      </w:r>
+      <w:proofErr w:type="gramEnd"/>
+      <w:r>
+        <w:t xml:space="preserve"> of them were working. So I </w:t>
+      </w:r>
+      <w:proofErr w:type="spellStart"/>
+      <w:r>
+        <w:t>swithced</w:t>
+      </w:r>
+      <w:proofErr w:type="spellEnd"/>
+      <w:r>
+        <w:t xml:space="preserve"> the jumper cable </w:t>
+      </w:r>
+    </w:p>
+    <w:p>
+      <w:proofErr w:type="gramStart"/>
+      <w:r>
+        <w:t>to</w:t>
+      </w:r>
+      <w:proofErr w:type="gramEnd"/>
+      <w:r>
+        <w:t xml:space="preserve"> JTAG 1 and 2 (top left and bottom left, facing it) and browsed for a driver. It worked. I'm happy. </w:t>
+      </w:r>
+      <w:proofErr w:type="gramStart"/>
+      <w:r>
+        <w:t>Still more to do though.</w:t>
+      </w:r>
+      <w:proofErr w:type="gramEnd"/>
     </w:p>
     <w:p>
       <w:r>
@@ -89,13 +154,37 @@
     </w:p>
     <w:p>
       <w:r>
-        <w:t xml:space="preserve">Now I'm getting WinAVR to try that. Im reading this </w:t>
+        <w:t xml:space="preserve">Now I'm getting </w:t>
+      </w:r>
+      <w:proofErr w:type="spellStart"/>
+      <w:r>
+        <w:t>WinAVR</w:t>
+      </w:r>
+      <w:proofErr w:type="spellEnd"/>
+      <w:r>
+        <w:t xml:space="preserve"> to try that. </w:t>
+      </w:r>
+      <w:proofErr w:type="spellStart"/>
+      <w:r>
+        <w:t>Im</w:t>
+      </w:r>
+      <w:proofErr w:type="spellEnd"/>
+      <w:r>
+        <w:t xml:space="preserve"> reading this </w:t>
       </w:r>
     </w:p>
     <w:p>
       <w:r>
         <w:lastRenderedPageBreak/>
-        <w:t>http://fourwalledcubicle.com/blog/2010/02/mein-server/ to AVRISP-MKII make one</w:t>
+        <w:t xml:space="preserve">http://fourwalledcubicle.com/blog/2010/02/mein-server/ to AVRISP-MKII </w:t>
+      </w:r>
+      <w:proofErr w:type="gramStart"/>
+      <w:r>
+        <w:t>make</w:t>
+      </w:r>
+      <w:proofErr w:type="gramEnd"/>
+      <w:r>
+        <w:t xml:space="preserve"> one</w:t>
       </w:r>
     </w:p>
     <w:p/>
@@ -109,12 +198,28 @@
     </w:p>
     <w:p>
       <w:r>
-        <w:t>I opened up AVR-MAX and started trying to port it. I quickly got confused as it includes a lot of windows headers. It doesn't seem to be for an AVR but it says it is.</w:t>
-      </w:r>
-    </w:p>
-    <w:p>
-      <w:r>
-        <w:t>Maybe it's simply a test program that uses the windows headers. Anyway, I found this thing called Xmega lab that has an adaption of the chess engine on board.</w:t>
+        <w:t xml:space="preserve">I opened up AVR-MAX and started trying to port it. I quickly got confused as it includes a lot of windows </w:t>
+      </w:r>
+      <w:proofErr w:type="gramStart"/>
+      <w:r>
+        <w:t>headers</w:t>
+      </w:r>
+      <w:proofErr w:type="gramEnd"/>
+      <w:r>
+        <w:t>. It doesn't seem to be for an AVR but it says it is.</w:t>
+      </w:r>
+    </w:p>
+    <w:p>
+      <w:r>
+        <w:t xml:space="preserve">Maybe it's simply a test program that uses the windows headers. Anyway, I found this thing called </w:t>
+      </w:r>
+      <w:proofErr w:type="spellStart"/>
+      <w:r>
+        <w:t>Xmega</w:t>
+      </w:r>
+      <w:proofErr w:type="spellEnd"/>
+      <w:r>
+        <w:t xml:space="preserve"> lab that has an adaption of the chess engine on board.</w:t>
       </w:r>
     </w:p>
     <w:p>
@@ -130,27 +235,60 @@
     </w:p>
     <w:p>
       <w:r>
-        <w:t>I saw its approach was very integrated and thus it would be very difficult to test with. I added avrMicroMax as a codelite</w:t>
-      </w:r>
-    </w:p>
-    <w:p>
-      <w:r>
-        <w:t>project in the examples directory. I can build it and interact with it to test it. My goal is to figure out exactly how it works</w:t>
-      </w:r>
-    </w:p>
-    <w:p>
-      <w:r>
-        <w:t>by studying the code and stepping through it, and port the part that doesn't require a windows interface to the AVR project</w:t>
-      </w:r>
-    </w:p>
-    <w:p>
-      <w:r>
-        <w:t>while still exposing an interface to the main module. After that I'll examine a single test case in the debugger</w:t>
-      </w:r>
-    </w:p>
-    <w:p>
-      <w:r>
-        <w:t>and make sure it can be called through the main module in my AVR code by examining it on the simulator.</w:t>
+        <w:t xml:space="preserve">I saw its approach was very integrated and thus it would be very difficult to test with. I added </w:t>
+      </w:r>
+      <w:proofErr w:type="spellStart"/>
+      <w:r>
+        <w:t>avrMicroMax</w:t>
+      </w:r>
+      <w:proofErr w:type="spellEnd"/>
+      <w:r>
+        <w:t xml:space="preserve"> as a </w:t>
+      </w:r>
+      <w:proofErr w:type="spellStart"/>
+      <w:r>
+        <w:t>codelite</w:t>
+      </w:r>
+      <w:proofErr w:type="spellEnd"/>
+    </w:p>
+    <w:p>
+      <w:proofErr w:type="gramStart"/>
+      <w:r>
+        <w:t>project</w:t>
+      </w:r>
+      <w:proofErr w:type="gramEnd"/>
+      <w:r>
+        <w:t xml:space="preserve"> in the examples directory. I can build it and interact with it to test it. My goal is to figure out exactly how it works</w:t>
+      </w:r>
+    </w:p>
+    <w:p>
+      <w:proofErr w:type="gramStart"/>
+      <w:r>
+        <w:t>by</w:t>
+      </w:r>
+      <w:proofErr w:type="gramEnd"/>
+      <w:r>
+        <w:t xml:space="preserve"> studying the code and stepping through it, and port the part that doesn't require a windows interface to the AVR project</w:t>
+      </w:r>
+    </w:p>
+    <w:p>
+      <w:proofErr w:type="gramStart"/>
+      <w:r>
+        <w:t>while</w:t>
+      </w:r>
+      <w:proofErr w:type="gramEnd"/>
+      <w:r>
+        <w:t xml:space="preserve"> still exposing an interface to the main module. After that I'll examine a single test case in the debugger</w:t>
+      </w:r>
+    </w:p>
+    <w:p>
+      <w:proofErr w:type="gramStart"/>
+      <w:r>
+        <w:t>and</w:t>
+      </w:r>
+      <w:proofErr w:type="gramEnd"/>
+      <w:r>
+        <w:t xml:space="preserve"> make sure it can be called through the main module in my AVR code by examining it on the simulator.</w:t>
       </w:r>
     </w:p>
     <w:p/>
@@ -161,34 +299,70 @@
     </w:p>
     <w:p>
       <w:r>
-        <w:t>Okay so I got the engine to work and I'm attempting to refactor it into something with a usable interface. currently everything</w:t>
-      </w:r>
-    </w:p>
-    <w:p>
-      <w:r>
-        <w:t>is in a main function and I'm studying the code to move pieces into the desired interface functions.</w:t>
+        <w:t xml:space="preserve">Okay so I got the engine to work and I'm attempting to refactor it into something with a usable interface. </w:t>
+      </w:r>
+      <w:proofErr w:type="gramStart"/>
+      <w:r>
+        <w:t>currently</w:t>
+      </w:r>
+      <w:proofErr w:type="gramEnd"/>
+      <w:r>
+        <w:t xml:space="preserve"> everything</w:t>
+      </w:r>
+    </w:p>
+    <w:p>
+      <w:proofErr w:type="gramStart"/>
+      <w:r>
+        <w:t>is</w:t>
+      </w:r>
+      <w:proofErr w:type="gramEnd"/>
+      <w:r>
+        <w:t xml:space="preserve"> in a main function and I'm studying the code to move pieces into the desired interface functions.</w:t>
       </w:r>
     </w:p>
     <w:p/>
     <w:p>
       <w:r>
-        <w:t xml:space="preserve">I found that the main loop is continually polling for xboard compatible engine commands. You can find more info </w:t>
-      </w:r>
-    </w:p>
-    <w:p>
+        <w:t xml:space="preserve">I found that the main loop is continually polling for </w:t>
+      </w:r>
+      <w:proofErr w:type="spellStart"/>
+      <w:r>
+        <w:t>xboard</w:t>
+      </w:r>
+      <w:proofErr w:type="spellEnd"/>
+      <w:r>
+        <w:t xml:space="preserve"> compatible engine commands. You can find more info </w:t>
+      </w:r>
+    </w:p>
+    <w:p>
+      <w:proofErr w:type="gramStart"/>
       <w:r>
         <w:lastRenderedPageBreak/>
-        <w:t>here: http://home.hccnet.nl/h.g.muller/engine-intf.html. What this means is that we need a new function that sends commands</w:t>
-      </w:r>
-    </w:p>
-    <w:p>
-      <w:r>
-        <w:t>directly to the engine instead of relying on standard IO. We need to send commands to this function from our other, higher level</w:t>
-      </w:r>
-    </w:p>
-    <w:p>
-      <w:r>
-        <w:t>interface functions.</w:t>
+        <w:t>here</w:t>
+      </w:r>
+      <w:proofErr w:type="gramEnd"/>
+      <w:r>
+        <w:t>: http://home.hccnet.nl/h.g.muller/engine-intf.html. What this means is that we need a new function that sends commands</w:t>
+      </w:r>
+    </w:p>
+    <w:p>
+      <w:proofErr w:type="gramStart"/>
+      <w:r>
+        <w:t>directly</w:t>
+      </w:r>
+      <w:proofErr w:type="gramEnd"/>
+      <w:r>
+        <w:t xml:space="preserve"> to the engine instead of relying on standard IO. We need to send commands to this function from our other, higher level</w:t>
+      </w:r>
+    </w:p>
+    <w:p>
+      <w:proofErr w:type="gramStart"/>
+      <w:r>
+        <w:t>interface</w:t>
+      </w:r>
+      <w:proofErr w:type="gramEnd"/>
+      <w:r>
+        <w:t xml:space="preserve"> functions.</w:t>
       </w:r>
     </w:p>
     <w:p/>
@@ -203,13 +377,23 @@
       </w:r>
     </w:p>
     <w:p>
-      <w:r>
-        <w:t>game mode right now. There's a little bit of a problem with this interface. It is very hard coded and not object oriented. This means I'll need to keep a separate project</w:t>
-      </w:r>
-    </w:p>
-    <w:p>
-      <w:r>
-        <w:t>from the microcontroller code to test the interface. I'll need to really polish the interface using standard IO on my windows machine before I can send it to the microcontroller.</w:t>
+      <w:proofErr w:type="gramStart"/>
+      <w:r>
+        <w:t>game</w:t>
+      </w:r>
+      <w:proofErr w:type="gramEnd"/>
+      <w:r>
+        <w:t xml:space="preserve"> mode right now. There's a little bit of a problem with this interface. It is very hard coded and not object oriented. This means I'll need to keep a separate project</w:t>
+      </w:r>
+    </w:p>
+    <w:p>
+      <w:proofErr w:type="gramStart"/>
+      <w:r>
+        <w:t>from</w:t>
+      </w:r>
+      <w:proofErr w:type="gramEnd"/>
+      <w:r>
+        <w:t xml:space="preserve"> the microcontroller code to test the interface. I'll need to really polish the interface using standard IO on my windows machine before I can send it to the microcontroller.</w:t>
       </w:r>
     </w:p>
     <w:p>
@@ -224,13 +408,31 @@
       </w:r>
     </w:p>
     <w:p>
-      <w:r>
-        <w:t>which just needs to go away. So I have a lot of refactoring to do. Hopefully this code will become beautiful by the time i finish with it. Also, a lot of the commands are based on</w:t>
-      </w:r>
-    </w:p>
-    <w:p>
-      <w:r>
-        <w:t xml:space="preserve">strings for now. In the future I may need to base them on enumerated values. </w:t>
+      <w:proofErr w:type="gramStart"/>
+      <w:r>
+        <w:t>which</w:t>
+      </w:r>
+      <w:proofErr w:type="gramEnd"/>
+      <w:r>
+        <w:t xml:space="preserve"> just needs to go away. So I have a lot of refactoring to do. Hopefully this code will become beautiful by the time </w:t>
+      </w:r>
+      <w:proofErr w:type="spellStart"/>
+      <w:r>
+        <w:t>i</w:t>
+      </w:r>
+      <w:proofErr w:type="spellEnd"/>
+      <w:r>
+        <w:t xml:space="preserve"> finish with it. Also, a lot of the commands are based on</w:t>
+      </w:r>
+    </w:p>
+    <w:p>
+      <w:proofErr w:type="gramStart"/>
+      <w:r>
+        <w:t>strings</w:t>
+      </w:r>
+      <w:proofErr w:type="gramEnd"/>
+      <w:r>
+        <w:t xml:space="preserve"> for now. In the future I may need to base them on enumerated values. </w:t>
       </w:r>
     </w:p>
     <w:p/>
@@ -245,7 +447,15 @@
       </w:r>
       <w:r>
         <w:tab/>
-        <w:t>If The player move took an opponent’s piece</w:t>
+        <w:t xml:space="preserve">If </w:t>
+      </w:r>
+      <w:proofErr w:type="gramStart"/>
+      <w:r>
+        <w:t>The</w:t>
+      </w:r>
+      <w:proofErr w:type="gramEnd"/>
+      <w:r>
+        <w:t xml:space="preserve"> player move took an opponent’s piece</w:t>
       </w:r>
     </w:p>
     <w:p>
@@ -268,7 +478,15 @@
     </w:p>
     <w:p>
       <w:r>
-        <w:t>Note that the chess engine already knows where the player moved from. Ideally it should pass in a "move" struct.</w:t>
+        <w:t xml:space="preserve">Note that the chess engine already knows where the player moved from. Ideally it should pass in a "move" </w:t>
+      </w:r>
+      <w:proofErr w:type="spellStart"/>
+      <w:r>
+        <w:t>struct</w:t>
+      </w:r>
+      <w:proofErr w:type="spellEnd"/>
+      <w:r>
+        <w:t>.</w:t>
       </w:r>
     </w:p>
     <w:p/>
@@ -332,7 +550,15 @@
     </w:p>
     <w:p>
       <w:r>
-        <w:t xml:space="preserve"> *    actually moves every time it is searching. So I have to find some way of comparing the board</w:t>
+        <w:t xml:space="preserve"> *    </w:t>
+      </w:r>
+      <w:proofErr w:type="gramStart"/>
+      <w:r>
+        <w:t>actually</w:t>
+      </w:r>
+      <w:proofErr w:type="gramEnd"/>
+      <w:r>
+        <w:t xml:space="preserve"> moves every time it is searching. So I have to find some way of comparing the board</w:t>
       </w:r>
     </w:p>
     <w:p>
@@ -341,7 +567,15 @@
       </w:r>
       <w:r>
         <w:tab/>
-        <w:t xml:space="preserve">   states before and after the move. Maybe this can be accomplished with the board pointer. </w:t>
+        <w:t xml:space="preserve">   </w:t>
+      </w:r>
+      <w:proofErr w:type="gramStart"/>
+      <w:r>
+        <w:t>states</w:t>
+      </w:r>
+      <w:proofErr w:type="gramEnd"/>
+      <w:r>
+        <w:t xml:space="preserve"> before and after the move. Maybe this can be accomplished with the board pointer. </w:t>
       </w:r>
     </w:p>
     <w:p>
@@ -351,18 +585,34 @@
     </w:p>
     <w:p>
       <w:r>
-        <w:t xml:space="preserve"> The alternative to returning the tookPiece flags is checking it manually and keeping my own copy of the board outside of the interface. That is a terrible idea as</w:t>
-      </w:r>
-    </w:p>
-    <w:p>
-      <w:r>
-        <w:t xml:space="preserve"> there is already a copy of the board in memory.</w:t>
+        <w:t xml:space="preserve"> The alternative to returning the </w:t>
+      </w:r>
+      <w:proofErr w:type="spellStart"/>
+      <w:r>
+        <w:t>tookPiece</w:t>
+      </w:r>
+      <w:proofErr w:type="spellEnd"/>
+      <w:r>
+        <w:t xml:space="preserve"> flags is checking it manually and keeping my own copy of the board outside of the interface. That is a terrible idea as</w:t>
       </w:r>
     </w:p>
     <w:p>
       <w:r>
         <w:t xml:space="preserve"> </w:t>
       </w:r>
+      <w:proofErr w:type="gramStart"/>
+      <w:r>
+        <w:t>there</w:t>
+      </w:r>
+      <w:proofErr w:type="gramEnd"/>
+      <w:r>
+        <w:t xml:space="preserve"> is already a copy of the board in memory.</w:t>
+      </w:r>
+    </w:p>
+    <w:p>
+      <w:r>
+        <w:t xml:space="preserve"> </w:t>
+      </w:r>
     </w:p>
     <w:p>
       <w:pPr>
@@ -383,14 +633,24 @@
       </w:r>
     </w:p>
     <w:p>
+      <w:proofErr w:type="gramStart"/>
       <w:r>
         <w:lastRenderedPageBreak/>
-        <w:t xml:space="preserve">require knowing much about the move that was taken and thus it can be generalized for both player and AI move. It is simply a linear search in the space of states which amounts to </w:t>
-      </w:r>
-    </w:p>
-    <w:p>
-      <w:r>
-        <w:t xml:space="preserve">little runtime. </w:t>
+        <w:t>require</w:t>
+      </w:r>
+      <w:proofErr w:type="gramEnd"/>
+      <w:r>
+        <w:t xml:space="preserve"> knowing much about the move that was taken and thus it can be generalized for both player and AI move. It is simply a linear search in the space of states which amounts to </w:t>
+      </w:r>
+    </w:p>
+    <w:p>
+      <w:proofErr w:type="gramStart"/>
+      <w:r>
+        <w:t>little</w:t>
+      </w:r>
+      <w:proofErr w:type="gramEnd"/>
+      <w:r>
+        <w:t xml:space="preserve"> runtime. </w:t>
       </w:r>
     </w:p>
     <w:p/>
@@ -401,12 +661,25 @@
     </w:p>
     <w:p>
       <w:r>
-        <w:t>I'll also remove anything about a "maximum game length". This should clean everything up very nicely, I just wanted to save it for last. Also, I need to decrease the size of the game board history</w:t>
-      </w:r>
-    </w:p>
-    <w:p>
-      <w:r>
-        <w:t xml:space="preserve">and this might require some reworking. I might need to make the game board history a circular buffer, which would be cool to implement. I sure am learning a lot. </w:t>
+        <w:t xml:space="preserve">I'll also remove anything about a "maximum game length". This should clean everything up very </w:t>
+      </w:r>
+      <w:proofErr w:type="gramStart"/>
+      <w:r>
+        <w:t>nicely,</w:t>
+      </w:r>
+      <w:proofErr w:type="gramEnd"/>
+      <w:r>
+        <w:t xml:space="preserve"> I just wanted to save it for last. Also, I need to decrease the size of the game board history</w:t>
+      </w:r>
+    </w:p>
+    <w:p>
+      <w:proofErr w:type="gramStart"/>
+      <w:r>
+        <w:t>and</w:t>
+      </w:r>
+      <w:proofErr w:type="gramEnd"/>
+      <w:r>
+        <w:t xml:space="preserve"> this might require some reworking. I might need to make the game board history a circular buffer, which would be cool to implement. I sure am learning a lot. </w:t>
       </w:r>
     </w:p>
     <w:p/>
@@ -417,7 +690,28 @@
     </w:p>
     <w:p>
       <w:r>
-        <w:t xml:space="preserve">Wow, there was a LOT to clean up. I'm still using sprintf from stdio, hopefully I can use that in the AVR. Other than that things are looking about done. </w:t>
+        <w:t xml:space="preserve">Wow, there was a LOT to clean up. I'm still using </w:t>
+      </w:r>
+      <w:proofErr w:type="spellStart"/>
+      <w:r>
+        <w:t>sprintf</w:t>
+      </w:r>
+      <w:proofErr w:type="spellEnd"/>
+      <w:r>
+        <w:t xml:space="preserve"> from </w:t>
+      </w:r>
+      <w:proofErr w:type="spellStart"/>
+      <w:proofErr w:type="gramStart"/>
+      <w:r>
+        <w:t>stdio</w:t>
+      </w:r>
+      <w:proofErr w:type="spellEnd"/>
+      <w:r>
+        <w:t>,</w:t>
+      </w:r>
+      <w:proofErr w:type="gramEnd"/>
+      <w:r>
+        <w:t xml:space="preserve"> hopefully I can use that in the AVR. Other than that things are looking about done. </w:t>
       </w:r>
     </w:p>
     <w:p/>
@@ -435,19 +729,37 @@
       </w:r>
     </w:p>
     <w:p>
-      <w:r>
-        <w:t>functions twice with using only public headers. Now I have created a private and public header to chess engine.</w:t>
+      <w:proofErr w:type="gramStart"/>
+      <w:r>
+        <w:t>functions</w:t>
+      </w:r>
+      <w:proofErr w:type="gramEnd"/>
+      <w:r>
+        <w:t xml:space="preserve"> twice with using only public headers. Now I have created a private and public header to chess engine.</w:t>
       </w:r>
     </w:p>
     <w:p/>
     <w:p>
       <w:r>
-        <w:t>I found that my engine was able to compile and run on the simulator. It took up about 1KB of data memory (out of 8k) and about 6.1% of program memory (totalling about 8KB). This means that the program</w:t>
-      </w:r>
-    </w:p>
-    <w:p>
-      <w:r>
-        <w:t>is very low footprint which is good. We still need a big MCU for pin count but it looks like we could have done I2C.</w:t>
+        <w:t>I found that my engine was able to compile and run on the simulator. It took up about 1KB of data memory (out of 8k) and about 6.1% of program memory (</w:t>
+      </w:r>
+      <w:proofErr w:type="spellStart"/>
+      <w:r>
+        <w:t>totalling</w:t>
+      </w:r>
+      <w:proofErr w:type="spellEnd"/>
+      <w:r>
+        <w:t xml:space="preserve"> about 8KB). This means that the program</w:t>
+      </w:r>
+    </w:p>
+    <w:p>
+      <w:proofErr w:type="gramStart"/>
+      <w:r>
+        <w:t>is</w:t>
+      </w:r>
+      <w:proofErr w:type="gramEnd"/>
+      <w:r>
+        <w:t xml:space="preserve"> very low footprint which is good. We still need a big MCU for pin count but it looks like we could have done I2C.</w:t>
       </w:r>
     </w:p>
     <w:p/>
@@ -465,7 +777,15 @@
     <w:p/>
     <w:p>
       <w:r>
-        <w:t>If i want to check the timing I need to try blinking some LEDs and create a test run.</w:t>
+        <w:t xml:space="preserve">If </w:t>
+      </w:r>
+      <w:proofErr w:type="spellStart"/>
+      <w:r>
+        <w:t>i</w:t>
+      </w:r>
+      <w:proofErr w:type="spellEnd"/>
+      <w:r>
+        <w:t xml:space="preserve"> want to check the timing I need to try blinking some LEDs and create a test run.</w:t>
       </w:r>
     </w:p>
     <w:p/>
@@ -481,23 +801,25 @@
     </w:p>
     <w:p>
       <w:r>
-        <w:t>My second test is where I issue a series of 3 commands to the board. A2a4, a4a5, and a5a6. When I reach a6 I should get my piece taken. If an enemy AI move causes a piece to be taken, the lights should blink slowly.</w:t>
-      </w:r>
-    </w:p>
-    <w:p>
-      <w:r>
-        <w:t>If an enemy AI move does not, th</w:t>
-      </w:r>
-      <w:r>
-        <w:t xml:space="preserve">e lights should blink quickly. </w:t>
-      </w:r>
-    </w:p>
-    <w:p>
-      <w:r>
-        <w:t>I ran the test and on the third move the enemy properly captures the piece.</w:t>
-      </w:r>
-      <w:r>
-        <w:t xml:space="preserve"> The think time was about 2-3 seconds. That’s not bad. I should do a test later to improve the time.</w:t>
+        <w:t xml:space="preserve">My second test is where I issue a series of 3 commands to the board. </w:t>
+      </w:r>
+      <w:proofErr w:type="gramStart"/>
+      <w:r>
+        <w:t>A2a4, a4a5, and a5a6.</w:t>
+      </w:r>
+      <w:proofErr w:type="gramEnd"/>
+      <w:r>
+        <w:t xml:space="preserve"> When I reach a6 I should get my piece taken. If an enemy AI move causes a piece to be taken, the lights should blink slowly.</w:t>
+      </w:r>
+    </w:p>
+    <w:p>
+      <w:r>
+        <w:t xml:space="preserve">If an enemy AI move does not, the lights should blink quickly. </w:t>
+      </w:r>
+    </w:p>
+    <w:p>
+      <w:r>
+        <w:t>I ran the test and on the third move the enemy properly captures the piece. The think time was about 2-3 seconds. That’s not bad. I should do a test later to improve the time.</w:t>
       </w:r>
     </w:p>
     <w:p>
@@ -521,12 +843,28 @@
         <w:t xml:space="preserve">I have figured out that the board will be programmed with PDI since it’s incredibly easy to make a PDI programming interface on a PCB. I have seen a lot of header boards with PDI ports with the 128A1. </w:t>
       </w:r>
       <w:r>
-        <w:t xml:space="preserve">I am getting an AVR Programmer from Olimex that is compatible with MKII. </w:t>
-      </w:r>
-    </w:p>
-    <w:p>
-      <w:r>
-        <w:t xml:space="preserve">The user interface consists of a demultiplexed button grid and a LCD on each side. The button grid should involve timing enables and polling from pins. Not much theory to worry about… all implementation specific. I’m not too worried. That doesn’t take away from the fact that we need to </w:t>
+        <w:t xml:space="preserve">I am getting an AVR Programmer from </w:t>
+      </w:r>
+      <w:proofErr w:type="spellStart"/>
+      <w:r>
+        <w:t>Olimex</w:t>
+      </w:r>
+      <w:proofErr w:type="spellEnd"/>
+      <w:r>
+        <w:t xml:space="preserve"> that is compatible with MKII. </w:t>
+      </w:r>
+    </w:p>
+    <w:p>
+      <w:r>
+        <w:t xml:space="preserve">The user interface consists of a </w:t>
+      </w:r>
+      <w:proofErr w:type="spellStart"/>
+      <w:r>
+        <w:t>demultiplexed</w:t>
+      </w:r>
+      <w:proofErr w:type="spellEnd"/>
+      <w:r>
+        <w:t xml:space="preserve"> button grid and a LCD on each side. The button grid should involve timing enables and polling from pins. Not much theory to worry about… all implementation specific. I’m not too worried. That doesn’t take away from the fact that we need to </w:t>
       </w:r>
       <w:r>
         <w:rPr>
@@ -543,7 +881,15 @@
     </w:p>
     <w:p>
       <w:r>
-        <w:t xml:space="preserve">The LCD screens require a serial connection (or rather, I decided to use serial enabled LCDs). This means I need to attempt serial communication on my board. I have an old Arduino and I’m going to attempt to connect to it via the A1 over a serial connection and spit it out to the serial monitor. </w:t>
+        <w:t xml:space="preserve">The LCD screens require a serial connection (or rather, I decided to use serial enabled LCDs). This means I need to attempt serial communication on my board. I have an old </w:t>
+      </w:r>
+      <w:proofErr w:type="spellStart"/>
+      <w:r>
+        <w:t>Arduino</w:t>
+      </w:r>
+      <w:proofErr w:type="spellEnd"/>
+      <w:r>
+        <w:t xml:space="preserve"> and I’m going to attempt to connect to it via the A1 over a serial connection and spit it out to the serial monitor. </w:t>
       </w:r>
     </w:p>
     <w:p>
@@ -551,7 +897,7 @@
         <w:lastRenderedPageBreak/>
         <w:t xml:space="preserve">Actually, before I bother with that, I found this guide: </w:t>
       </w:r>
-      <w:hyperlink r:id="rId5" w:history="1">
+      <w:hyperlink r:id="rId6" w:history="1">
         <w:r>
           <w:rPr>
             <w:rStyle w:val="Hyperlink"/>
@@ -560,13 +906,37 @@
         </w:r>
       </w:hyperlink>
       <w:r>
-        <w:t xml:space="preserve"> Apparently I can communicate with myself in Loopback mode to test it.</w:t>
+        <w:t xml:space="preserve"> </w:t>
+      </w:r>
+      <w:proofErr w:type="gramStart"/>
+      <w:r>
+        <w:t>Apparently</w:t>
+      </w:r>
+      <w:proofErr w:type="gramEnd"/>
+      <w:r>
+        <w:t xml:space="preserve"> I can communicate with myself in Loopback mode to test it.</w:t>
       </w:r>
       <w:r>
         <w:t xml:space="preserve"> So I checked out the code and I found that I could loop back. And communicate using USART. </w:t>
       </w:r>
       <w:r>
-        <w:t xml:space="preserve">First we specify that the pins 3 and 2 are Out/in, respectively. We user PORTD.DIRSET PIN#_bm to set a output direction to 1, and DIRCLR to set it to 0. </w:t>
+        <w:t>First we specify that the pins 3 and 2 are Out/in, respectively. We user PORTD.DIRSET PIN#_</w:t>
+      </w:r>
+      <w:proofErr w:type="spellStart"/>
+      <w:r>
+        <w:t>bm</w:t>
+      </w:r>
+      <w:proofErr w:type="spellEnd"/>
+      <w:r>
+        <w:t xml:space="preserve"> to set </w:t>
+      </w:r>
+      <w:proofErr w:type="gramStart"/>
+      <w:r>
+        <w:t>a</w:t>
+      </w:r>
+      <w:proofErr w:type="gramEnd"/>
+      <w:r>
+        <w:t xml:space="preserve"> output direction to 1, and DIRCLR to set it to 0. </w:t>
       </w:r>
       <w:r>
         <w:t xml:space="preserve">Then we do the CTRLC of USARTD0 to 8 bit/ parity disabled. Then we set the baud rate with USARTD0.BAUDCTRLA. Then we do the CTRLB bit masks to set receive/transmit. The problem is we’re looping on the same USART. I’m going to try an experiment where I send on one USART and receive on another. </w:t>
@@ -574,7 +944,39 @@
     </w:p>
     <w:p>
       <w:r>
-        <w:t>Okay cool. So it turns out this serial communication will be useful. Basically, I have created an arduino sketch that allows me to hook up the ground of my A1 to the ground of the arduino and my GPIO pin D3 to pin 2 of the arduino. Then I can open the serial monitor and receive messages over the arduino.</w:t>
+        <w:t xml:space="preserve">Okay cool. So it turns out this serial communication will be useful. Basically, I have created an </w:t>
+      </w:r>
+      <w:proofErr w:type="spellStart"/>
+      <w:r>
+        <w:t>arduino</w:t>
+      </w:r>
+      <w:proofErr w:type="spellEnd"/>
+      <w:r>
+        <w:t xml:space="preserve"> sketch that allows me to hook up the ground of my A1 to the ground of the </w:t>
+      </w:r>
+      <w:proofErr w:type="spellStart"/>
+      <w:r>
+        <w:t>arduino</w:t>
+      </w:r>
+      <w:proofErr w:type="spellEnd"/>
+      <w:r>
+        <w:t xml:space="preserve"> and my GPIO pin D3 to pin 2 of the </w:t>
+      </w:r>
+      <w:proofErr w:type="spellStart"/>
+      <w:r>
+        <w:t>arduino</w:t>
+      </w:r>
+      <w:proofErr w:type="spellEnd"/>
+      <w:r>
+        <w:t xml:space="preserve">. Then I can open the serial monitor and receive messages over the </w:t>
+      </w:r>
+      <w:proofErr w:type="spellStart"/>
+      <w:r>
+        <w:t>arduino</w:t>
+      </w:r>
+      <w:proofErr w:type="spellEnd"/>
+      <w:r>
+        <w:t>.</w:t>
       </w:r>
       <w:r>
         <w:t xml:space="preserve"> The sketch will be in my main project directory</w:t>
@@ -589,20 +991,541 @@
       </w:r>
     </w:p>
     <w:p>
-      <w:r>
-        <w:t>Todo: implement basic user interface using serial output instead of LCD screens and onboard Xmega buttons.</w:t>
+      <w:proofErr w:type="spellStart"/>
+      <w:r>
+        <w:t>Todo</w:t>
+      </w:r>
+      <w:proofErr w:type="spellEnd"/>
+      <w:r>
+        <w:t xml:space="preserve">: implement basic user interface using serial output instead of LCD screens and onboard </w:t>
+      </w:r>
+      <w:proofErr w:type="spellStart"/>
+      <w:r>
+        <w:t>Xmega</w:t>
+      </w:r>
+      <w:proofErr w:type="spellEnd"/>
+      <w:r>
+        <w:t xml:space="preserve"> buttons.</w:t>
       </w:r>
       <w:r>
         <w:t xml:space="preserve"> Implement control</w:t>
       </w:r>
       <w:r>
         <w:t xml:space="preserve"> flow</w:t>
+      </w:r>
+      <w:r>
+        <w:t xml:space="preserve"> logic and create stub motor driver interface. </w:t>
+      </w:r>
+    </w:p>
+    <w:p>
+      <w:pPr>
+        <w:pStyle w:val="Heading1"/>
+      </w:pPr>
+      <w:r>
+        <w:t>8/23/2012</w:t>
+      </w:r>
+    </w:p>
+    <w:p>
+      <w:r>
+        <w:t xml:space="preserve">I’m trying to hook up the servo today and I’m looking at the datasheet here: </w:t>
+      </w:r>
+      <w:hyperlink r:id="rId7" w:history="1">
+        <w:r>
+          <w:rPr>
+            <w:rStyle w:val="Hyperlink"/>
+          </w:rPr>
+          <w:t>http://www.atmel.com/Images/doc8045.pdf</w:t>
+        </w:r>
+      </w:hyperlink>
+      <w:r>
+        <w:t xml:space="preserve"> . </w:t>
+      </w:r>
+      <w:r>
+        <w:t>That’s nice but I found more pertinent code</w:t>
+      </w:r>
+      <w:proofErr w:type="gramStart"/>
+      <w:r>
+        <w:t>..</w:t>
+      </w:r>
+      <w:proofErr w:type="gramEnd"/>
+      <w:r>
+        <w:t xml:space="preserve"> </w:t>
+      </w:r>
+      <w:hyperlink r:id="rId8" w:history="1">
+        <w:r>
+          <w:rPr>
+            <w:rStyle w:val="Hyperlink"/>
+          </w:rPr>
+          <w:t>http://bradsprojects.wordpress.com/2010/05/03/servo-control-with-an-xmega/</w:t>
+        </w:r>
+      </w:hyperlink>
+      <w:r>
+        <w:t xml:space="preserve"> </w:t>
+      </w:r>
+    </w:p>
+    <w:p>
+      <w:r>
+        <w:t xml:space="preserve">Great… I think I burnt out my chip trying to externally power the servo with 5v and sending that to the </w:t>
+      </w:r>
+      <w:proofErr w:type="spellStart"/>
+      <w:r>
+        <w:t>xmega</w:t>
+      </w:r>
+      <w:proofErr w:type="spellEnd"/>
+      <w:r>
+        <w:t xml:space="preserve"> like an idiot.</w:t>
+      </w:r>
+    </w:p>
+    <w:p/>
+    <w:p>
+      <w:pPr>
+        <w:pStyle w:val="Heading1"/>
+      </w:pPr>
+      <w:r>
+        <w:t>8/24/2012</w:t>
+      </w:r>
+    </w:p>
+    <w:p>
+      <w:r>
+        <w:t>Well I don’t think the chip burned out anyway (yay!) even though the board doesn’t have any 5v protection. Anyway</w:t>
+      </w:r>
+      <w:proofErr w:type="gramStart"/>
+      <w:r>
+        <w:t>..</w:t>
+      </w:r>
+      <w:proofErr w:type="gramEnd"/>
+      <w:r>
+        <w:t xml:space="preserve"> I got the servo working with PWM on pin 0 / ground with external power. Basically, the guide at </w:t>
+      </w:r>
+      <w:hyperlink r:id="rId9" w:history="1">
+        <w:r>
+          <w:rPr>
+            <w:rStyle w:val="Hyperlink"/>
+          </w:rPr>
+          <w:t>http://www.atmel.com/Images/doc8045.pdf</w:t>
+        </w:r>
+      </w:hyperlink>
+      <w:r>
+        <w:t xml:space="preserve"> describes how to set up a PWM signal. </w:t>
+      </w:r>
+    </w:p>
+    <w:p>
+      <w:r>
+        <w:t>10 PM:</w:t>
+      </w:r>
+    </w:p>
+    <w:p>
+      <w:r>
+        <w:t xml:space="preserve">I got the </w:t>
+      </w:r>
+      <w:proofErr w:type="spellStart"/>
+      <w:r>
+        <w:t>delay_ms</w:t>
+      </w:r>
+      <w:proofErr w:type="spellEnd"/>
+      <w:r>
+        <w:t xml:space="preserve"> function working. The problem was that F_CPU was set for the </w:t>
+      </w:r>
+      <w:proofErr w:type="spellStart"/>
+      <w:r>
+        <w:t>delay.h</w:t>
+      </w:r>
+      <w:proofErr w:type="spellEnd"/>
+      <w:r>
+        <w:t xml:space="preserve"> to 1 </w:t>
+      </w:r>
+      <w:proofErr w:type="spellStart"/>
+      <w:proofErr w:type="gramStart"/>
+      <w:r>
+        <w:t>MhZ</w:t>
+      </w:r>
+      <w:proofErr w:type="spellEnd"/>
+      <w:proofErr w:type="gramEnd"/>
+      <w:r>
+        <w:t xml:space="preserve"> so I had to manually define it. </w:t>
+      </w:r>
+    </w:p>
+    <w:p>
+      <w:r>
+        <w:t xml:space="preserve">As the project begins to flesh out, I’m realizing a lot of configuration will be required once we switch to the onboard system from the unit testing setup I have now. In lieu of this I’m going to create a behavioral testing suite that separates testing from implementation. It will be in the “test” subfolder of </w:t>
+      </w:r>
+      <w:r>
+        <w:lastRenderedPageBreak/>
+        <w:t xml:space="preserve">the project. Also, I’m standardizing my comments to use </w:t>
+      </w:r>
+      <w:proofErr w:type="spellStart"/>
+      <w:r>
+        <w:t>Doxygen</w:t>
+      </w:r>
+      <w:proofErr w:type="spellEnd"/>
+      <w:r>
+        <w:t xml:space="preserve"> since it’s a great standard way to comment. </w:t>
+      </w:r>
+      <w:proofErr w:type="gramStart"/>
+      <w:r>
+        <w:t>Lots of refactoring being done today.</w:t>
+      </w:r>
+      <w:proofErr w:type="gramEnd"/>
+      <w:r>
+        <w:t xml:space="preserve"> On that note, I’m also going to switch to fixed-width integers for increased efficiency. Although our app won’t use a large portion of the memory allocated to it, I’d still like to use good practices. </w:t>
+      </w:r>
+    </w:p>
+    <w:p>
+      <w:pPr>
+        <w:pStyle w:val="Heading1"/>
+      </w:pPr>
+      <w:r>
+        <w:t>8/26/2012</w:t>
+      </w:r>
+    </w:p>
+    <w:p>
+      <w:r>
+        <w:t>I was able to get the clamp today and I came up with some values for the servo that allow it to open and close. That’s good, but I am still unable to test the motor controller. It needs 5 volt switching so I need to use an NPN transistor or something to get it to work. Apparently we’re going to get some kind of optical relay instead</w:t>
+      </w:r>
+      <w:r>
+        <w:t>…</w:t>
+      </w:r>
+      <w:r>
+        <w:t xml:space="preserve"> </w:t>
+      </w:r>
+      <w:proofErr w:type="gramStart"/>
+      <w:r>
+        <w:t>anyway,</w:t>
+      </w:r>
+      <w:proofErr w:type="gramEnd"/>
+      <w:r>
+        <w:t xml:space="preserve"> I have to wait until it comes in the mail. Also, I have to wait for the LCD screen and the human interface to be built.</w:t>
+      </w:r>
+    </w:p>
+    <w:p>
+      <w:r>
+        <w:t xml:space="preserve">Just realized as I was programming the motor driver that I </w:t>
+      </w:r>
+      <w:proofErr w:type="spellStart"/>
+      <w:r>
+        <w:t>cant</w:t>
+      </w:r>
+      <w:proofErr w:type="spellEnd"/>
+      <w:r>
+        <w:t xml:space="preserve"> use uint8s for positions</w:t>
+      </w:r>
+      <w:proofErr w:type="gramStart"/>
+      <w:r>
+        <w:t>..</w:t>
+      </w:r>
+      <w:proofErr w:type="gramEnd"/>
+      <w:r>
+        <w:t xml:space="preserve"> I have to find another way to calibrate it since we’re using the graveyard and our (0</w:t>
+      </w:r>
+      <w:proofErr w:type="gramStart"/>
+      <w:r>
+        <w:t>,0</w:t>
+      </w:r>
+      <w:proofErr w:type="gramEnd"/>
+      <w:r>
+        <w:t xml:space="preserve">) is not necessarily at A1. </w:t>
+      </w:r>
+      <w:proofErr w:type="spellStart"/>
+      <w:proofErr w:type="gramStart"/>
+      <w:r>
+        <w:t>Damnit</w:t>
+      </w:r>
+      <w:proofErr w:type="spellEnd"/>
+      <w:r>
+        <w:t>.</w:t>
+      </w:r>
+      <w:proofErr w:type="gramEnd"/>
+      <w:r>
+        <w:t xml:space="preserve"> That makes things very annoying. </w:t>
+      </w:r>
+      <w:r>
+        <w:t xml:space="preserve">I can tell the motor control will be a large amount of work. </w:t>
+      </w:r>
+    </w:p>
+    <w:p>
+      <w:pPr>
+        <w:pStyle w:val="Heading1"/>
+      </w:pPr>
+      <w:r>
+        <w:t>8/30/2012</w:t>
+      </w:r>
+    </w:p>
+    <w:p>
+      <w:r>
+        <w:t>I hooked up to the stepper motor controller today</w:t>
+      </w:r>
+      <w:proofErr w:type="gramStart"/>
+      <w:r>
+        <w:t>..</w:t>
+      </w:r>
+      <w:proofErr w:type="gramEnd"/>
+      <w:r>
+        <w:t xml:space="preserve"> </w:t>
+      </w:r>
+      <w:proofErr w:type="gramStart"/>
+      <w:r>
+        <w:t>something</w:t>
+      </w:r>
+      <w:proofErr w:type="gramEnd"/>
+      <w:r>
+        <w:t xml:space="preserve"> must be wired incorrectly because it’s jittering back and forth when I try to step it. I got a video of the servo motor running. That’s good news. </w:t>
+      </w:r>
+      <w:r>
+        <w:t xml:space="preserve">I was looking into the LCD screen and it’s a LCM2004D3-NSW-BBW LCD </w:t>
+      </w:r>
+      <w:hyperlink r:id="rId10" w:history="1">
+        <w:r>
+          <w:rPr>
+            <w:rStyle w:val="Hyperlink"/>
+          </w:rPr>
+          <w:t>http://media.nkcelectronics.com/datasheet/LCM2004D3-NSW-BBW.pdf</w:t>
+        </w:r>
+      </w:hyperlink>
+      <w:r>
+        <w:t xml:space="preserve"> </w:t>
+      </w:r>
+      <w:proofErr w:type="gramStart"/>
+      <w:r>
+        <w:t>It’s</w:t>
+      </w:r>
+      <w:proofErr w:type="gramEnd"/>
+      <w:r>
+        <w:t xml:space="preserve"> 5 volts so it’s </w:t>
+      </w:r>
+      <w:proofErr w:type="spellStart"/>
+      <w:r>
+        <w:t>gonna</w:t>
+      </w:r>
+      <w:proofErr w:type="spellEnd"/>
+      <w:r>
+        <w:t xml:space="preserve"> be very hard to get working. </w:t>
+      </w:r>
+      <w:r>
+        <w:t xml:space="preserve"> Here’s a sample </w:t>
+      </w:r>
+      <w:proofErr w:type="spellStart"/>
+      <w:r>
+        <w:t>arduino</w:t>
+      </w:r>
+      <w:proofErr w:type="spellEnd"/>
+      <w:r>
+        <w:t xml:space="preserve"> program </w:t>
+      </w:r>
+      <w:hyperlink r:id="rId11" w:history="1">
+        <w:r>
+          <w:rPr>
+            <w:rStyle w:val="Hyperlink"/>
+          </w:rPr>
+          <w:t>http://media.nkcelectronics.com/downloads/NKC_LCD_Serial.ino</w:t>
+        </w:r>
+      </w:hyperlink>
+      <w:r>
+        <w:t xml:space="preserve"> but </w:t>
+      </w:r>
+      <w:proofErr w:type="spellStart"/>
+      <w:r>
+        <w:t>i’m</w:t>
+      </w:r>
+      <w:proofErr w:type="spellEnd"/>
+      <w:r>
+        <w:t xml:space="preserve"> not sure how to hook it up. This is what I’m reading: </w:t>
+      </w:r>
+    </w:p>
+    <w:p>
+      <w:pPr>
+        <w:pStyle w:val="ListParagraph"/>
+        <w:numPr>
+          <w:ilvl w:val="0"/>
+          <w:numId w:val="1"/>
+        </w:numPr>
+      </w:pPr>
+      <w:r>
+        <w:t xml:space="preserve">NKC Electronics 16x2 Serial LCD test </w:t>
+      </w:r>
+    </w:p>
+    <w:p>
+      <w:pPr>
+        <w:pStyle w:val="ListParagraph"/>
+        <w:numPr>
+          <w:ilvl w:val="0"/>
+          <w:numId w:val="1"/>
+        </w:numPr>
+      </w:pPr>
+      <w:r>
+        <w:t xml:space="preserve">16x2 Serial LCD </w:t>
+      </w:r>
+      <w:proofErr w:type="spellStart"/>
+      <w:r>
+        <w:t>pinout</w:t>
+      </w:r>
+      <w:proofErr w:type="spellEnd"/>
+      <w:r>
+        <w:t xml:space="preserve"> for UART serial communication </w:t>
+      </w:r>
+    </w:p>
+    <w:p>
+      <w:pPr>
+        <w:pStyle w:val="ListParagraph"/>
+        <w:numPr>
+          <w:ilvl w:val="0"/>
+          <w:numId w:val="1"/>
+        </w:numPr>
+      </w:pPr>
+      <w:r>
+        <w:t xml:space="preserve">pin 1: RX </w:t>
+      </w:r>
+    </w:p>
+    <w:p>
+      <w:pPr>
+        <w:pStyle w:val="ListParagraph"/>
+        <w:numPr>
+          <w:ilvl w:val="0"/>
+          <w:numId w:val="1"/>
+        </w:numPr>
+      </w:pPr>
+      <w:r>
+        <w:t xml:space="preserve">pin 2: GND </w:t>
+      </w:r>
+    </w:p>
+    <w:p>
+      <w:pPr>
+        <w:pStyle w:val="ListParagraph"/>
+        <w:numPr>
+          <w:ilvl w:val="0"/>
+          <w:numId w:val="1"/>
+        </w:numPr>
+      </w:pPr>
+      <w:r>
+        <w:t xml:space="preserve">pin 3: +5V </w:t>
+      </w:r>
+    </w:p>
+    <w:p>
+      <w:pPr>
+        <w:pStyle w:val="ListParagraph"/>
+        <w:numPr>
+          <w:ilvl w:val="0"/>
+          <w:numId w:val="1"/>
+        </w:numPr>
+      </w:pPr>
+      <w:r>
+        <w:t xml:space="preserve">connect pin1 to </w:t>
+      </w:r>
+      <w:proofErr w:type="spellStart"/>
+      <w:r>
+        <w:t>Arduino</w:t>
+      </w:r>
+      <w:proofErr w:type="spellEnd"/>
+      <w:r>
+        <w:t xml:space="preserve"> digital pin 1 </w:t>
+      </w:r>
+    </w:p>
+    <w:p>
+      <w:pPr>
+        <w:pStyle w:val="ListParagraph"/>
+        <w:numPr>
+          <w:ilvl w:val="0"/>
+          <w:numId w:val="1"/>
+        </w:numPr>
+      </w:pPr>
+      <w:r>
+        <w:t xml:space="preserve">connect pin2 to </w:t>
+      </w:r>
+      <w:proofErr w:type="spellStart"/>
+      <w:r>
+        <w:t>Arduino</w:t>
+      </w:r>
+      <w:proofErr w:type="spellEnd"/>
+      <w:r>
+        <w:t xml:space="preserve"> GND </w:t>
+      </w:r>
+    </w:p>
+    <w:p>
+      <w:pPr>
+        <w:pStyle w:val="ListParagraph"/>
+        <w:numPr>
+          <w:ilvl w:val="0"/>
+          <w:numId w:val="1"/>
+        </w:numPr>
+      </w:pPr>
+      <w:r>
+        <w:t xml:space="preserve">connect pin3 to </w:t>
+      </w:r>
+      <w:proofErr w:type="spellStart"/>
+      <w:r>
+        <w:t>Arduino</w:t>
+      </w:r>
+      <w:proofErr w:type="spellEnd"/>
+      <w:r>
+        <w:t xml:space="preserve"> +5V </w:t>
+      </w:r>
+    </w:p>
+    <w:p>
+      <w:pPr>
+        <w:pStyle w:val="ListParagraph"/>
+        <w:numPr>
+          <w:ilvl w:val="0"/>
+          <w:numId w:val="1"/>
+        </w:numPr>
+      </w:pPr>
+      <w:r>
+        <w:lastRenderedPageBreak/>
+        <w:t>Default communication speed is 9600</w:t>
+      </w:r>
+      <w:r>
+        <w:rPr>
+          <w:noProof/>
+        </w:rPr>
+        <w:drawing>
+          <wp:inline distT="0" distB="0" distL="0" distR="0" wp14:anchorId="1778F6E6" wp14:editId="16A49818">
+            <wp:extent cx="4762500" cy="1695450"/>
+            <wp:effectExtent l="0" t="0" r="0" b="0"/>
+            <wp:docPr id="1" name="Picture 1" descr="http://ecx.images-amazon.com/images/I/41LOhvzthzL.jpg"/>
+            <wp:cNvGraphicFramePr>
+              <a:graphicFrameLocks xmlns:a="http://schemas.openxmlformats.org/drawingml/2006/main" noChangeAspect="1"/>
+            </wp:cNvGraphicFramePr>
+            <a:graphic xmlns:a="http://schemas.openxmlformats.org/drawingml/2006/main">
+              <a:graphicData uri="http://schemas.openxmlformats.org/drawingml/2006/picture">
+                <pic:pic xmlns:pic="http://schemas.openxmlformats.org/drawingml/2006/picture">
+                  <pic:nvPicPr>
+                    <pic:cNvPr id="0" name="Picture 1" descr="http://ecx.images-amazon.com/images/I/41LOhvzthzL.jpg"/>
+                    <pic:cNvPicPr>
+                      <a:picLocks noChangeAspect="1" noChangeArrowheads="1"/>
+                    </pic:cNvPicPr>
+                  </pic:nvPicPr>
+                  <pic:blipFill>
+                    <a:blip r:embed="rId12">
+                      <a:extLst>
+                        <a:ext uri="{28A0092B-C50C-407E-A947-70E740481C1C}">
+                          <a14:useLocalDpi xmlns:a14="http://schemas.microsoft.com/office/drawing/2010/main" val="0"/>
+                        </a:ext>
+                      </a:extLst>
+                    </a:blip>
+                    <a:srcRect/>
+                    <a:stretch>
+                      <a:fillRect/>
+                    </a:stretch>
+                  </pic:blipFill>
+                  <pic:spPr bwMode="auto">
+                    <a:xfrm>
+                      <a:off x="0" y="0"/>
+                      <a:ext cx="4762500" cy="1695450"/>
+                    </a:xfrm>
+                    <a:prstGeom prst="rect">
+                      <a:avLst/>
+                    </a:prstGeom>
+                    <a:noFill/>
+                    <a:ln>
+                      <a:noFill/>
+                    </a:ln>
+                  </pic:spPr>
+                </pic:pic>
+              </a:graphicData>
+            </a:graphic>
+          </wp:inline>
+        </w:drawing>
       </w:r>
       <w:bookmarkStart w:id="0" w:name="_GoBack"/>
       <w:bookmarkEnd w:id="0"/>
-      <w:r>
-        <w:t xml:space="preserve"> logic and create stub motor driver interface. </w:t>
-      </w:r>
     </w:p>
     <w:sectPr>
       <w:pgSz w:w="12240" w:h="15840"/>
@@ -612,6 +1535,127 @@
     </w:sectPr>
   </w:body>
 </w:document>
+</file>
+
+<file path=word/numbering.xml><?xml version="1.0" encoding="utf-8"?>
+<w:numbering xmlns:wpc="http://schemas.microsoft.com/office/word/2010/wordprocessingCanvas" xmlns:mc="http://schemas.openxmlformats.org/markup-compatibility/2006" xmlns:o="urn:schemas-microsoft-com:office:office" xmlns:r="http://schemas.openxmlformats.org/officeDocument/2006/relationships" xmlns:m="http://schemas.openxmlformats.org/officeDocument/2006/math" xmlns:v="urn:schemas-microsoft-com:vml" xmlns:wp14="http://schemas.microsoft.com/office/word/2010/wordprocessingDrawing" xmlns:wp="http://schemas.openxmlformats.org/drawingml/2006/wordprocessingDrawing" xmlns:w10="urn:schemas-microsoft-com:office:word" xmlns:w="http://schemas.openxmlformats.org/wordprocessingml/2006/main" xmlns:w14="http://schemas.microsoft.com/office/word/2010/wordml" xmlns:wpg="http://schemas.microsoft.com/office/word/2010/wordprocessingGroup" xmlns:wpi="http://schemas.microsoft.com/office/word/2010/wordprocessingInk" xmlns:wne="http://schemas.microsoft.com/office/word/2006/wordml" xmlns:wps="http://schemas.microsoft.com/office/word/2010/wordprocessingShape" mc:Ignorable="w14 wp14">
+  <w:abstractNum w:abstractNumId="0">
+    <w:nsid w:val="4F7D2D73"/>
+    <w:multiLevelType w:val="hybridMultilevel"/>
+    <w:tmpl w:val="A96E9272"/>
+    <w:lvl w:ilvl="0" w:tplc="04090001">
+      <w:start w:val="1"/>
+      <w:numFmt w:val="bullet"/>
+      <w:lvlText w:val=""/>
+      <w:lvlJc w:val="left"/>
+      <w:pPr>
+        <w:ind w:left="720" w:hanging="360"/>
+      </w:pPr>
+      <w:rPr>
+        <w:rFonts w:ascii="Symbol" w:hAnsi="Symbol" w:hint="default"/>
+      </w:rPr>
+    </w:lvl>
+    <w:lvl w:ilvl="1" w:tplc="04090003" w:tentative="1">
+      <w:start w:val="1"/>
+      <w:numFmt w:val="bullet"/>
+      <w:lvlText w:val="o"/>
+      <w:lvlJc w:val="left"/>
+      <w:pPr>
+        <w:ind w:left="1440" w:hanging="360"/>
+      </w:pPr>
+      <w:rPr>
+        <w:rFonts w:ascii="Courier New" w:hAnsi="Courier New" w:cs="Courier New" w:hint="default"/>
+      </w:rPr>
+    </w:lvl>
+    <w:lvl w:ilvl="2" w:tplc="04090005" w:tentative="1">
+      <w:start w:val="1"/>
+      <w:numFmt w:val="bullet"/>
+      <w:lvlText w:val=""/>
+      <w:lvlJc w:val="left"/>
+      <w:pPr>
+        <w:ind w:left="2160" w:hanging="360"/>
+      </w:pPr>
+      <w:rPr>
+        <w:rFonts w:ascii="Wingdings" w:hAnsi="Wingdings" w:hint="default"/>
+      </w:rPr>
+    </w:lvl>
+    <w:lvl w:ilvl="3" w:tplc="04090001" w:tentative="1">
+      <w:start w:val="1"/>
+      <w:numFmt w:val="bullet"/>
+      <w:lvlText w:val=""/>
+      <w:lvlJc w:val="left"/>
+      <w:pPr>
+        <w:ind w:left="2880" w:hanging="360"/>
+      </w:pPr>
+      <w:rPr>
+        <w:rFonts w:ascii="Symbol" w:hAnsi="Symbol" w:hint="default"/>
+      </w:rPr>
+    </w:lvl>
+    <w:lvl w:ilvl="4" w:tplc="04090003" w:tentative="1">
+      <w:start w:val="1"/>
+      <w:numFmt w:val="bullet"/>
+      <w:lvlText w:val="o"/>
+      <w:lvlJc w:val="left"/>
+      <w:pPr>
+        <w:ind w:left="3600" w:hanging="360"/>
+      </w:pPr>
+      <w:rPr>
+        <w:rFonts w:ascii="Courier New" w:hAnsi="Courier New" w:cs="Courier New" w:hint="default"/>
+      </w:rPr>
+    </w:lvl>
+    <w:lvl w:ilvl="5" w:tplc="04090005" w:tentative="1">
+      <w:start w:val="1"/>
+      <w:numFmt w:val="bullet"/>
+      <w:lvlText w:val=""/>
+      <w:lvlJc w:val="left"/>
+      <w:pPr>
+        <w:ind w:left="4320" w:hanging="360"/>
+      </w:pPr>
+      <w:rPr>
+        <w:rFonts w:ascii="Wingdings" w:hAnsi="Wingdings" w:hint="default"/>
+      </w:rPr>
+    </w:lvl>
+    <w:lvl w:ilvl="6" w:tplc="04090001" w:tentative="1">
+      <w:start w:val="1"/>
+      <w:numFmt w:val="bullet"/>
+      <w:lvlText w:val=""/>
+      <w:lvlJc w:val="left"/>
+      <w:pPr>
+        <w:ind w:left="5040" w:hanging="360"/>
+      </w:pPr>
+      <w:rPr>
+        <w:rFonts w:ascii="Symbol" w:hAnsi="Symbol" w:hint="default"/>
+      </w:rPr>
+    </w:lvl>
+    <w:lvl w:ilvl="7" w:tplc="04090003" w:tentative="1">
+      <w:start w:val="1"/>
+      <w:numFmt w:val="bullet"/>
+      <w:lvlText w:val="o"/>
+      <w:lvlJc w:val="left"/>
+      <w:pPr>
+        <w:ind w:left="5760" w:hanging="360"/>
+      </w:pPr>
+      <w:rPr>
+        <w:rFonts w:ascii="Courier New" w:hAnsi="Courier New" w:cs="Courier New" w:hint="default"/>
+      </w:rPr>
+    </w:lvl>
+    <w:lvl w:ilvl="8" w:tplc="04090005" w:tentative="1">
+      <w:start w:val="1"/>
+      <w:numFmt w:val="bullet"/>
+      <w:lvlText w:val=""/>
+      <w:lvlJc w:val="left"/>
+      <w:pPr>
+        <w:ind w:left="6480" w:hanging="360"/>
+      </w:pPr>
+      <w:rPr>
+        <w:rFonts w:ascii="Wingdings" w:hAnsi="Wingdings" w:hint="default"/>
+      </w:rPr>
+    </w:lvl>
+  </w:abstractNum>
+  <w:num w:numId="1">
+    <w:abstractNumId w:val="0"/>
+  </w:num>
+</w:numbering>
 </file>
 
 <file path=word/styles.xml><?xml version="1.0" encoding="utf-8"?>
@@ -800,6 +1844,7 @@
   <w:style w:type="character" w:default="1" w:styleId="DefaultParagraphFont">
     <w:name w:val="Default Paragraph Font"/>
     <w:uiPriority w:val="1"/>
+    <w:semiHidden/>
     <w:unhideWhenUsed/>
   </w:style>
   <w:style w:type="table" w:default="1" w:styleId="TableNormal">
@@ -847,6 +1892,47 @@
     <w:rPr>
       <w:color w:val="0000FF" w:themeColor="hyperlink"/>
       <w:u w:val="single"/>
+    </w:rPr>
+  </w:style>
+  <w:style w:type="paragraph" w:styleId="ListParagraph">
+    <w:name w:val="List Paragraph"/>
+    <w:basedOn w:val="Normal"/>
+    <w:uiPriority w:val="34"/>
+    <w:qFormat/>
+    <w:rsid w:val="00BC60BB"/>
+    <w:pPr>
+      <w:ind w:left="720"/>
+      <w:contextualSpacing/>
+    </w:pPr>
+  </w:style>
+  <w:style w:type="paragraph" w:styleId="BalloonText">
+    <w:name w:val="Balloon Text"/>
+    <w:basedOn w:val="Normal"/>
+    <w:link w:val="BalloonTextChar"/>
+    <w:uiPriority w:val="99"/>
+    <w:semiHidden/>
+    <w:unhideWhenUsed/>
+    <w:rsid w:val="00E63DAF"/>
+    <w:pPr>
+      <w:spacing w:after="0" w:line="240" w:lineRule="auto"/>
+    </w:pPr>
+    <w:rPr>
+      <w:rFonts w:ascii="Tahoma" w:hAnsi="Tahoma" w:cs="Tahoma"/>
+      <w:sz w:val="16"/>
+      <w:szCs w:val="16"/>
+    </w:rPr>
+  </w:style>
+  <w:style w:type="character" w:customStyle="1" w:styleId="BalloonTextChar">
+    <w:name w:val="Balloon Text Char"/>
+    <w:basedOn w:val="DefaultParagraphFont"/>
+    <w:link w:val="BalloonText"/>
+    <w:uiPriority w:val="99"/>
+    <w:semiHidden/>
+    <w:rsid w:val="00E63DAF"/>
+    <w:rPr>
+      <w:rFonts w:ascii="Tahoma" w:hAnsi="Tahoma" w:cs="Tahoma"/>
+      <w:sz w:val="16"/>
+      <w:szCs w:val="16"/>
     </w:rPr>
   </w:style>
 </w:styles>
@@ -1038,6 +2124,7 @@
   <w:style w:type="character" w:default="1" w:styleId="DefaultParagraphFont">
     <w:name w:val="Default Paragraph Font"/>
     <w:uiPriority w:val="1"/>
+    <w:semiHidden/>
     <w:unhideWhenUsed/>
   </w:style>
   <w:style w:type="table" w:default="1" w:styleId="TableNormal">
@@ -1085,6 +2172,47 @@
     <w:rPr>
       <w:color w:val="0000FF" w:themeColor="hyperlink"/>
       <w:u w:val="single"/>
+    </w:rPr>
+  </w:style>
+  <w:style w:type="paragraph" w:styleId="ListParagraph">
+    <w:name w:val="List Paragraph"/>
+    <w:basedOn w:val="Normal"/>
+    <w:uiPriority w:val="34"/>
+    <w:qFormat/>
+    <w:rsid w:val="00BC60BB"/>
+    <w:pPr>
+      <w:ind w:left="720"/>
+      <w:contextualSpacing/>
+    </w:pPr>
+  </w:style>
+  <w:style w:type="paragraph" w:styleId="BalloonText">
+    <w:name w:val="Balloon Text"/>
+    <w:basedOn w:val="Normal"/>
+    <w:link w:val="BalloonTextChar"/>
+    <w:uiPriority w:val="99"/>
+    <w:semiHidden/>
+    <w:unhideWhenUsed/>
+    <w:rsid w:val="00E63DAF"/>
+    <w:pPr>
+      <w:spacing w:after="0" w:line="240" w:lineRule="auto"/>
+    </w:pPr>
+    <w:rPr>
+      <w:rFonts w:ascii="Tahoma" w:hAnsi="Tahoma" w:cs="Tahoma"/>
+      <w:sz w:val="16"/>
+      <w:szCs w:val="16"/>
+    </w:rPr>
+  </w:style>
+  <w:style w:type="character" w:customStyle="1" w:styleId="BalloonTextChar">
+    <w:name w:val="Balloon Text Char"/>
+    <w:basedOn w:val="DefaultParagraphFont"/>
+    <w:link w:val="BalloonText"/>
+    <w:uiPriority w:val="99"/>
+    <w:semiHidden/>
+    <w:rsid w:val="00E63DAF"/>
+    <w:rPr>
+      <w:rFonts w:ascii="Tahoma" w:hAnsi="Tahoma" w:cs="Tahoma"/>
+      <w:sz w:val="16"/>
+      <w:szCs w:val="16"/>
     </w:rPr>
   </w:style>
 </w:styles>

</xml_diff>